<commit_message>
iniciando slide da home
</commit_message>
<xml_diff>
--- a/documentacao/Documentação Projeto individual.docx
+++ b/documentacao/Documentação Projeto individual.docx
@@ -317,6 +317,32 @@
         <w:ind w:right="0" w:left="0" w:firstLine="0"/>
         <w:jc w:val="left"/>
         <w:rPr>
+          <w:rFonts w:ascii="Arial" w:hAnsi="Arial" w:cs="Arial" w:eastAsia="Arial"/>
+          <w:color w:val="595959"/>
+          <w:spacing w:val="0"/>
+          <w:position w:val="0"/>
+          <w:sz w:val="24"/>
+          <w:shd w:fill="auto" w:val="clear"/>
+        </w:rPr>
+      </w:pPr>
+      <w:r>
+        <w:rPr>
+          <w:rFonts w:ascii="Arial" w:hAnsi="Arial" w:cs="Arial" w:eastAsia="Arial"/>
+          <w:color w:val="595959"/>
+          <w:spacing w:val="0"/>
+          <w:position w:val="0"/>
+          <w:sz w:val="24"/>
+          <w:shd w:fill="auto" w:val="clear"/>
+        </w:rPr>
+        <w:t xml:space="preserve">O objetivo do projeto é fazer uma união entre desbravadores de diferentes clubes, e também juntar os manuais do clube em um unico lugar.</w:t>
+      </w:r>
+    </w:p>
+    <w:p>
+      <w:pPr>
+        <w:spacing w:before="40" w:after="200" w:line="276"/>
+        <w:ind w:right="0" w:left="0" w:firstLine="0"/>
+        <w:jc w:val="left"/>
+        <w:rPr>
           <w:rFonts w:ascii="Calibri" w:hAnsi="Calibri" w:cs="Calibri" w:eastAsia="Calibri"/>
           <w:color w:val="595959"/>
           <w:spacing w:val="0"/>
@@ -334,29 +360,7 @@
           <w:sz w:val="24"/>
           <w:shd w:fill="auto" w:val="clear"/>
         </w:rPr>
-        <w:t xml:space="preserve">Juntar todos os manuais dos desbravadores e criar um elo de comunicação entre os </w:t>
-      </w:r>
-      <w:r>
-        <w:rPr>
-          <w:rFonts w:ascii="Arial" w:hAnsi="Arial" w:cs="Arial" w:eastAsia="Arial"/>
-          <w:color w:val="595959"/>
-          <w:spacing w:val="0"/>
-          <w:position w:val="0"/>
-          <w:sz w:val="24"/>
-          <w:shd w:fill="auto" w:val="clear"/>
-        </w:rPr>
-        <w:t xml:space="preserve">desbravadores</w:t>
-      </w:r>
-      <w:r>
-        <w:rPr>
-          <w:rFonts w:ascii="Arial" w:hAnsi="Arial" w:cs="Arial" w:eastAsia="Arial"/>
-          <w:color w:val="595959"/>
-          <w:spacing w:val="0"/>
-          <w:position w:val="0"/>
-          <w:sz w:val="24"/>
-          <w:shd w:fill="auto" w:val="clear"/>
-        </w:rPr>
-        <w:t xml:space="preserve"> que tem duvidas por ser novo no clube</w:t>
+        <w:t xml:space="preserve">Para a maioria dos novos desbravadores e novos membros da diretoria do clube é muito dificil saber todas as regra e caminhos que se devem seguir, e isso torna o trabalho muito dificil. Em muitos casos novos membros da diretoria não sabem nem os lideres que estão acima deles na hierarquia do clube (como: distritais; regionais; MDA do campo...) ou mesmo os lideres que estão ali para auxilia-los. Para diminuir esse problema, este projeto tem como objetivo unir desbravadores de diferentees clubes formando uma comunidade para tirar dúvidas e ter um acesso mais simples aos manuais, que por muitas vezes estão separados em diversos sites.</w:t>
       </w:r>
     </w:p>
     <w:p>
@@ -431,7 +435,7 @@
           <w:sz w:val="24"/>
           <w:shd w:fill="auto" w:val="clear"/>
         </w:rPr>
-        <w:t xml:space="preserve">Um dos grandes problemas enfrentados para alguns membros é ser novato de diretoria e não saber exatamente o que faz e como fazer da maneira correta, isso pode acarretar varios problemas como pequenos conflitos de informações até o clube ser guiado fora das devidas leis e parametros</w:t>
+        <w:t xml:space="preserve">Um dos grandes problemas enfrentados para alguns membros é ser novato de diretoria e não saber exatamente o que é o clube, o que fazer e como fazer da maneira correta, isso pode acarretar varios problemas como pequenos conflitos, não seguir os ideais, e até o clube ser guiado fora das devidas leis e parametros do clube. </w:t>
       </w:r>
     </w:p>
     <w:p>
@@ -613,7 +617,7 @@
           <w:sz w:val="24"/>
           <w:shd w:fill="auto" w:val="clear"/>
         </w:rPr>
-        <w:t xml:space="preserve">2° parte 30/05 - Requisitos concluidos</w:t>
+        <w:t xml:space="preserve">2° parte 05/06 - Requisitos concluidos</w:t>
       </w:r>
     </w:p>
     <w:p>
@@ -643,23 +647,38 @@
           <w:sz w:val="24"/>
           <w:shd w:fill="auto" w:val="clear"/>
         </w:rPr>
-        <w:t xml:space="preserve">3° parte pós 30/05 - Desejaveis</w:t>
-      </w:r>
-    </w:p>
-    <w:p>
-      <w:pPr>
-        <w:spacing w:before="40" w:after="40" w:line="240"/>
-        <w:ind w:right="0" w:left="0" w:firstLine="0"/>
-        <w:jc w:val="left"/>
-        <w:rPr>
-          <w:rFonts w:ascii="Arial" w:hAnsi="Arial" w:cs="Arial" w:eastAsia="Arial"/>
-          <w:color w:val="595959"/>
-          <w:spacing w:val="0"/>
-          <w:position w:val="0"/>
-          <w:sz w:val="24"/>
-          <w:shd w:fill="auto" w:val="clear"/>
-        </w:rPr>
-      </w:pPr>
+        <w:t xml:space="preserve">3° parte 07/06 - Apresentação</w:t>
+      </w:r>
+    </w:p>
+    <w:p>
+      <w:pPr>
+        <w:numPr>
+          <w:ilvl w:val="0"/>
+          <w:numId w:val="19"/>
+        </w:numPr>
+        <w:spacing w:before="40" w:after="40" w:line="240"/>
+        <w:ind w:right="0" w:left="720" w:hanging="360"/>
+        <w:jc w:val="left"/>
+        <w:rPr>
+          <w:rFonts w:ascii="Arial" w:hAnsi="Arial" w:cs="Arial" w:eastAsia="Arial"/>
+          <w:color w:val="595959"/>
+          <w:spacing w:val="0"/>
+          <w:position w:val="0"/>
+          <w:sz w:val="24"/>
+          <w:shd w:fill="auto" w:val="clear"/>
+        </w:rPr>
+      </w:pPr>
+      <w:r>
+        <w:rPr>
+          <w:rFonts w:ascii="Arial" w:hAnsi="Arial" w:cs="Arial" w:eastAsia="Arial"/>
+          <w:color w:val="595959"/>
+          <w:spacing w:val="0"/>
+          <w:position w:val="0"/>
+          <w:sz w:val="24"/>
+          <w:shd w:fill="auto" w:val="clear"/>
+        </w:rPr>
+        <w:t xml:space="preserve">4° parte 08/06 - Desejaveis</w:t>
+      </w:r>
     </w:p>
     <w:p>
       <w:pPr>
@@ -710,7 +729,7 @@
       <w:pPr>
         <w:numPr>
           <w:ilvl w:val="0"/>
-          <w:numId w:val="24"/>
+          <w:numId w:val="22"/>
         </w:numPr>
         <w:spacing w:before="40" w:after="40" w:line="240"/>
         <w:ind w:right="0" w:left="720" w:hanging="360"/>
@@ -819,7 +838,7 @@
       <w:pPr>
         <w:numPr>
           <w:ilvl w:val="0"/>
-          <w:numId w:val="29"/>
+          <w:numId w:val="27"/>
         </w:numPr>
         <w:spacing w:before="40" w:after="200" w:line="276"/>
         <w:ind w:right="0" w:left="720" w:hanging="360"/>
@@ -849,7 +868,7 @@
       <w:pPr>
         <w:numPr>
           <w:ilvl w:val="0"/>
-          <w:numId w:val="29"/>
+          <w:numId w:val="27"/>
         </w:numPr>
         <w:spacing w:before="40" w:after="200" w:line="276"/>
         <w:ind w:right="0" w:left="720" w:hanging="360"/>
@@ -930,10 +949,10 @@
   <w:num w:numId="19">
     <w:abstractNumId w:val="12"/>
   </w:num>
-  <w:num w:numId="24">
+  <w:num w:numId="22">
     <w:abstractNumId w:val="6"/>
   </w:num>
-  <w:num w:numId="29">
+  <w:num w:numId="27">
     <w:abstractNumId w:val="0"/>
   </w:num>
 </w:numbering>

</xml_diff>